<commit_message>
eda done step 2/3
</commit_message>
<xml_diff>
--- a/reports/checklist.docx
+++ b/reports/checklist.docx
@@ -767,15 +767,7 @@
       </w:r>
       <w:proofErr w:type="spellEnd"/>
       <w:r>
-        <w:t xml:space="preserve"> </w:t>
-      </w:r>
-      <w:proofErr w:type="gramStart"/>
-      <w:r>
-        <w:t>( Spotify</w:t>
-      </w:r>
-      <w:proofErr w:type="gramEnd"/>
-      <w:r>
-        <w:t xml:space="preserve"> Top Songs)</w:t>
+        <w:t xml:space="preserve"> ( Spotify Top Songs)</w:t>
       </w:r>
     </w:p>
     <w:p>
@@ -1418,18 +1410,13 @@
       </w:r>
       <w:proofErr w:type="spellEnd"/>
       <w:r>
-        <w:t xml:space="preserve"> ML </w:t>
-      </w:r>
-      <w:proofErr w:type="gramStart"/>
-      <w:r>
-        <w:t xml:space="preserve">-  </w:t>
+        <w:t xml:space="preserve"> ML -  </w:t>
       </w:r>
       <w:proofErr w:type="spellStart"/>
       <w:r>
         <w:t>đây</w:t>
       </w:r>
       <w:proofErr w:type="spellEnd"/>
-      <w:proofErr w:type="gramEnd"/>
       <w:r>
         <w:t xml:space="preserve"> </w:t>
       </w:r>
@@ -2420,6 +2407,2371 @@
       <w:pPr>
         <w:pStyle w:val="ListParagraph"/>
         <w:ind w:left="2345" w:firstLine="0"/>
+      </w:pPr>
+    </w:p>
+    <w:p>
+      <w:pPr>
+        <w:pStyle w:val="ListParagraph"/>
+        <w:ind w:left="2345" w:firstLine="0"/>
+      </w:pPr>
+    </w:p>
+    <w:p>
+      <w:pPr>
+        <w:pStyle w:val="ListParagraph"/>
+        <w:ind w:left="2345" w:firstLine="0"/>
+      </w:pPr>
+    </w:p>
+    <w:p>
+      <w:pPr>
+        <w:pStyle w:val="ListParagraph"/>
+        <w:ind w:left="2345" w:firstLine="0"/>
+      </w:pPr>
+      <w:proofErr w:type="spellStart"/>
+      <w:r>
+        <w:t>Bussiness</w:t>
+      </w:r>
+      <w:proofErr w:type="spellEnd"/>
+      <w:r>
+        <w:t xml:space="preserve"> Question 3-5 </w:t>
+      </w:r>
+      <w:proofErr w:type="spellStart"/>
+      <w:r>
+        <w:t>câu</w:t>
+      </w:r>
+      <w:proofErr w:type="spellEnd"/>
+    </w:p>
+    <w:p>
+      <w:pPr>
+        <w:pStyle w:val="ListParagraph"/>
+        <w:numPr>
+          <w:ilvl w:val="1"/>
+          <w:numId w:val="2"/>
+        </w:numPr>
+      </w:pPr>
+      <w:r>
+        <w:t xml:space="preserve">Những </w:t>
+      </w:r>
+      <w:proofErr w:type="spellStart"/>
+      <w:r>
+        <w:t>đặc</w:t>
+      </w:r>
+      <w:proofErr w:type="spellEnd"/>
+      <w:r>
+        <w:t xml:space="preserve"> </w:t>
+      </w:r>
+      <w:proofErr w:type="spellStart"/>
+      <w:r>
+        <w:t>trưng</w:t>
+      </w:r>
+      <w:proofErr w:type="spellEnd"/>
+      <w:r>
+        <w:t xml:space="preserve"> </w:t>
+      </w:r>
+      <w:proofErr w:type="spellStart"/>
+      <w:r>
+        <w:t>âm</w:t>
+      </w:r>
+      <w:proofErr w:type="spellEnd"/>
+      <w:r>
+        <w:t xml:space="preserve"> </w:t>
+      </w:r>
+      <w:proofErr w:type="spellStart"/>
+      <w:r>
+        <w:t>nhạc</w:t>
+      </w:r>
+      <w:proofErr w:type="spellEnd"/>
+      <w:r>
+        <w:t xml:space="preserve"> (audio features) </w:t>
+      </w:r>
+      <w:proofErr w:type="spellStart"/>
+      <w:r>
+        <w:t>nào</w:t>
+      </w:r>
+      <w:proofErr w:type="spellEnd"/>
+      <w:r>
+        <w:t xml:space="preserve"> </w:t>
+      </w:r>
+      <w:proofErr w:type="spellStart"/>
+      <w:r>
+        <w:t>phổ</w:t>
+      </w:r>
+      <w:proofErr w:type="spellEnd"/>
+      <w:r>
+        <w:t xml:space="preserve"> </w:t>
+      </w:r>
+      <w:proofErr w:type="spellStart"/>
+      <w:r>
+        <w:t>biến</w:t>
+      </w:r>
+      <w:proofErr w:type="spellEnd"/>
+      <w:r>
+        <w:t xml:space="preserve"> </w:t>
+      </w:r>
+      <w:proofErr w:type="spellStart"/>
+      <w:r>
+        <w:t>nhất</w:t>
+      </w:r>
+      <w:proofErr w:type="spellEnd"/>
+      <w:r>
+        <w:t xml:space="preserve"> </w:t>
+      </w:r>
+      <w:proofErr w:type="spellStart"/>
+      <w:r>
+        <w:t>trong</w:t>
+      </w:r>
+      <w:proofErr w:type="spellEnd"/>
+      <w:r>
+        <w:t xml:space="preserve"> </w:t>
+      </w:r>
+      <w:proofErr w:type="spellStart"/>
+      <w:r>
+        <w:t>các</w:t>
+      </w:r>
+      <w:proofErr w:type="spellEnd"/>
+      <w:r>
+        <w:t xml:space="preserve"> </w:t>
+      </w:r>
+      <w:proofErr w:type="spellStart"/>
+      <w:r>
+        <w:t>bài</w:t>
+      </w:r>
+      <w:proofErr w:type="spellEnd"/>
+      <w:r>
+        <w:t xml:space="preserve"> top Spotify ( </w:t>
+      </w:r>
+      <w:proofErr w:type="spellStart"/>
+      <w:r>
+        <w:t>danceablility</w:t>
+      </w:r>
+      <w:proofErr w:type="spellEnd"/>
+      <w:r>
+        <w:t>, energy, tempo, valence, loudness)</w:t>
+      </w:r>
+    </w:p>
+    <w:p>
+      <w:pPr>
+        <w:pStyle w:val="ListParagraph"/>
+        <w:numPr>
+          <w:ilvl w:val="1"/>
+          <w:numId w:val="2"/>
+        </w:numPr>
+      </w:pPr>
+      <w:proofErr w:type="spellStart"/>
+      <w:r>
+        <w:t>Mối</w:t>
+      </w:r>
+      <w:proofErr w:type="spellEnd"/>
+      <w:r>
+        <w:t xml:space="preserve"> </w:t>
+      </w:r>
+      <w:proofErr w:type="spellStart"/>
+      <w:r>
+        <w:t>quan</w:t>
+      </w:r>
+      <w:proofErr w:type="spellEnd"/>
+      <w:r>
+        <w:t xml:space="preserve"> </w:t>
+      </w:r>
+      <w:proofErr w:type="spellStart"/>
+      <w:r>
+        <w:t>hệ</w:t>
+      </w:r>
+      <w:proofErr w:type="spellEnd"/>
+      <w:r>
+        <w:t xml:space="preserve"> </w:t>
+      </w:r>
+      <w:proofErr w:type="spellStart"/>
+      <w:r>
+        <w:t>giữa</w:t>
+      </w:r>
+      <w:proofErr w:type="spellEnd"/>
+      <w:r>
+        <w:t xml:space="preserve"> </w:t>
+      </w:r>
+      <w:proofErr w:type="spellStart"/>
+      <w:r>
+        <w:t>độ</w:t>
+      </w:r>
+      <w:proofErr w:type="spellEnd"/>
+      <w:r>
+        <w:t xml:space="preserve"> </w:t>
+      </w:r>
+      <w:proofErr w:type="spellStart"/>
+      <w:r>
+        <w:t>phổ</w:t>
+      </w:r>
+      <w:proofErr w:type="spellEnd"/>
+      <w:r>
+        <w:t xml:space="preserve"> </w:t>
+      </w:r>
+      <w:proofErr w:type="spellStart"/>
+      <w:r>
+        <w:t>biến</w:t>
+      </w:r>
+      <w:proofErr w:type="spellEnd"/>
+      <w:r>
+        <w:t xml:space="preserve"> </w:t>
+      </w:r>
+      <w:proofErr w:type="spellStart"/>
+      <w:r>
+        <w:t>của</w:t>
+      </w:r>
+      <w:proofErr w:type="spellEnd"/>
+      <w:r>
+        <w:t xml:space="preserve"> </w:t>
+      </w:r>
+      <w:proofErr w:type="spellStart"/>
+      <w:r>
+        <w:t>bài</w:t>
+      </w:r>
+      <w:proofErr w:type="spellEnd"/>
+      <w:r>
+        <w:t xml:space="preserve"> </w:t>
+      </w:r>
+      <w:proofErr w:type="spellStart"/>
+      <w:r>
+        <w:t>hát</w:t>
+      </w:r>
+      <w:proofErr w:type="spellEnd"/>
+      <w:r>
+        <w:t xml:space="preserve"> (popularity/streams) và </w:t>
+      </w:r>
+      <w:proofErr w:type="spellStart"/>
+      <w:r>
+        <w:t>các</w:t>
+      </w:r>
+      <w:proofErr w:type="spellEnd"/>
+      <w:r>
+        <w:t xml:space="preserve"> </w:t>
+      </w:r>
+      <w:proofErr w:type="spellStart"/>
+      <w:r>
+        <w:t>đặc</w:t>
+      </w:r>
+      <w:proofErr w:type="spellEnd"/>
+      <w:r>
+        <w:t xml:space="preserve"> </w:t>
+      </w:r>
+      <w:proofErr w:type="spellStart"/>
+      <w:r>
+        <w:t>trưng</w:t>
+      </w:r>
+      <w:proofErr w:type="spellEnd"/>
+      <w:r>
+        <w:t xml:space="preserve"> </w:t>
+      </w:r>
+      <w:proofErr w:type="spellStart"/>
+      <w:r>
+        <w:t>âm</w:t>
+      </w:r>
+      <w:proofErr w:type="spellEnd"/>
+      <w:r>
+        <w:t xml:space="preserve"> </w:t>
+      </w:r>
+      <w:proofErr w:type="spellStart"/>
+      <w:r>
+        <w:t>nhạc</w:t>
+      </w:r>
+      <w:proofErr w:type="spellEnd"/>
+      <w:r>
+        <w:t xml:space="preserve"> </w:t>
+      </w:r>
+      <w:proofErr w:type="spellStart"/>
+      <w:r>
+        <w:t>là</w:t>
+      </w:r>
+      <w:proofErr w:type="spellEnd"/>
+      <w:r>
+        <w:t xml:space="preserve"> </w:t>
+      </w:r>
+      <w:proofErr w:type="spellStart"/>
+      <w:r>
+        <w:t>gì</w:t>
+      </w:r>
+      <w:proofErr w:type="spellEnd"/>
+      <w:r>
+        <w:t xml:space="preserve"> -&gt; </w:t>
+      </w:r>
+      <w:proofErr w:type="spellStart"/>
+      <w:r>
+        <w:t>xác</w:t>
+      </w:r>
+      <w:proofErr w:type="spellEnd"/>
+      <w:r>
+        <w:t xml:space="preserve"> </w:t>
+      </w:r>
+      <w:proofErr w:type="spellStart"/>
+      <w:r>
+        <w:t>định</w:t>
+      </w:r>
+      <w:proofErr w:type="spellEnd"/>
+      <w:r>
+        <w:t xml:space="preserve"> </w:t>
+      </w:r>
+      <w:proofErr w:type="spellStart"/>
+      <w:r>
+        <w:t>những</w:t>
+      </w:r>
+      <w:proofErr w:type="spellEnd"/>
+      <w:r>
+        <w:t xml:space="preserve"> feature </w:t>
+      </w:r>
+      <w:proofErr w:type="spellStart"/>
+      <w:r>
+        <w:t>có</w:t>
+      </w:r>
+      <w:proofErr w:type="spellEnd"/>
+      <w:r>
+        <w:t xml:space="preserve"> </w:t>
+      </w:r>
+      <w:proofErr w:type="spellStart"/>
+      <w:r>
+        <w:t>ảnh</w:t>
+      </w:r>
+      <w:proofErr w:type="spellEnd"/>
+      <w:r>
+        <w:t xml:space="preserve"> </w:t>
+      </w:r>
+      <w:proofErr w:type="spellStart"/>
+      <w:r>
+        <w:t>hưởng</w:t>
+      </w:r>
+      <w:proofErr w:type="spellEnd"/>
+      <w:r>
+        <w:t xml:space="preserve"> </w:t>
+      </w:r>
+      <w:proofErr w:type="spellStart"/>
+      <w:r>
+        <w:t>đến</w:t>
+      </w:r>
+      <w:proofErr w:type="spellEnd"/>
+      <w:r>
+        <w:t xml:space="preserve"> </w:t>
+      </w:r>
+      <w:proofErr w:type="spellStart"/>
+      <w:r>
+        <w:t>mức</w:t>
+      </w:r>
+      <w:proofErr w:type="spellEnd"/>
+      <w:r>
+        <w:t xml:space="preserve"> </w:t>
+      </w:r>
+      <w:proofErr w:type="spellStart"/>
+      <w:r>
+        <w:t>độ</w:t>
+      </w:r>
+      <w:proofErr w:type="spellEnd"/>
+      <w:r>
+        <w:t xml:space="preserve"> </w:t>
+      </w:r>
+      <w:proofErr w:type="spellStart"/>
+      <w:r>
+        <w:t>phổ</w:t>
+      </w:r>
+      <w:proofErr w:type="spellEnd"/>
+      <w:r>
+        <w:t xml:space="preserve"> </w:t>
+      </w:r>
+      <w:proofErr w:type="spellStart"/>
+      <w:r>
+        <w:t>biến</w:t>
+      </w:r>
+      <w:proofErr w:type="spellEnd"/>
+    </w:p>
+    <w:p>
+      <w:pPr>
+        <w:pStyle w:val="ListParagraph"/>
+        <w:numPr>
+          <w:ilvl w:val="1"/>
+          <w:numId w:val="2"/>
+        </w:numPr>
+      </w:pPr>
+      <w:r>
+        <w:t xml:space="preserve">Những </w:t>
+      </w:r>
+      <w:proofErr w:type="spellStart"/>
+      <w:r>
+        <w:t>nghệ</w:t>
+      </w:r>
+      <w:proofErr w:type="spellEnd"/>
+      <w:r>
+        <w:t xml:space="preserve"> </w:t>
+      </w:r>
+      <w:proofErr w:type="spellStart"/>
+      <w:r>
+        <w:t>sĩ</w:t>
+      </w:r>
+      <w:proofErr w:type="spellEnd"/>
+      <w:r>
+        <w:t xml:space="preserve"> và </w:t>
+      </w:r>
+      <w:proofErr w:type="spellStart"/>
+      <w:r>
+        <w:t>thể</w:t>
+      </w:r>
+      <w:proofErr w:type="spellEnd"/>
+      <w:r>
+        <w:t xml:space="preserve"> </w:t>
+      </w:r>
+      <w:proofErr w:type="spellStart"/>
+      <w:r>
+        <w:t>loại</w:t>
+      </w:r>
+      <w:proofErr w:type="spellEnd"/>
+      <w:r>
+        <w:t xml:space="preserve"> </w:t>
+      </w:r>
+      <w:proofErr w:type="spellStart"/>
+      <w:r>
+        <w:t>nhạc</w:t>
+      </w:r>
+      <w:proofErr w:type="spellEnd"/>
+      <w:r>
+        <w:t xml:space="preserve"> </w:t>
+      </w:r>
+      <w:proofErr w:type="spellStart"/>
+      <w:r>
+        <w:t>nào</w:t>
+      </w:r>
+      <w:proofErr w:type="spellEnd"/>
+      <w:r>
+        <w:t xml:space="preserve"> </w:t>
+      </w:r>
+      <w:proofErr w:type="spellStart"/>
+      <w:r>
+        <w:t>xuất</w:t>
+      </w:r>
+      <w:proofErr w:type="spellEnd"/>
+      <w:r>
+        <w:t xml:space="preserve"> </w:t>
+      </w:r>
+      <w:proofErr w:type="spellStart"/>
+      <w:r>
+        <w:t>hiện</w:t>
+      </w:r>
+      <w:proofErr w:type="spellEnd"/>
+      <w:r>
+        <w:t xml:space="preserve"> </w:t>
+      </w:r>
+      <w:proofErr w:type="spellStart"/>
+      <w:r>
+        <w:t>nhiều</w:t>
+      </w:r>
+      <w:proofErr w:type="spellEnd"/>
+      <w:r>
+        <w:t xml:space="preserve"> </w:t>
+      </w:r>
+      <w:proofErr w:type="spellStart"/>
+      <w:r>
+        <w:t>nhất</w:t>
+      </w:r>
+      <w:proofErr w:type="spellEnd"/>
+      <w:r>
+        <w:t xml:space="preserve"> </w:t>
+      </w:r>
+      <w:proofErr w:type="spellStart"/>
+      <w:r>
+        <w:t>trong</w:t>
+      </w:r>
+      <w:proofErr w:type="spellEnd"/>
+      <w:r>
+        <w:t xml:space="preserve"> </w:t>
+      </w:r>
+      <w:proofErr w:type="spellStart"/>
+      <w:r>
+        <w:t>danh</w:t>
+      </w:r>
+      <w:proofErr w:type="spellEnd"/>
+      <w:r>
+        <w:t xml:space="preserve"> </w:t>
+      </w:r>
+      <w:proofErr w:type="spellStart"/>
+      <w:r>
+        <w:t>sách</w:t>
+      </w:r>
+      <w:proofErr w:type="spellEnd"/>
+      <w:r>
+        <w:t xml:space="preserve"> top songs </w:t>
+      </w:r>
+      <w:proofErr w:type="spellStart"/>
+      <w:r>
+        <w:t>trên</w:t>
+      </w:r>
+      <w:proofErr w:type="spellEnd"/>
+      <w:r>
+        <w:t xml:space="preserve"> </w:t>
+      </w:r>
+      <w:proofErr w:type="spellStart"/>
+      <w:r>
+        <w:t>spotify</w:t>
+      </w:r>
+      <w:proofErr w:type="spellEnd"/>
+    </w:p>
+    <w:p>
+      <w:pPr>
+        <w:pStyle w:val="ListParagraph"/>
+        <w:numPr>
+          <w:ilvl w:val="1"/>
+          <w:numId w:val="2"/>
+        </w:numPr>
+      </w:pPr>
+      <w:r>
+        <w:t xml:space="preserve">Các </w:t>
+      </w:r>
+      <w:proofErr w:type="spellStart"/>
+      <w:r>
+        <w:t>bài</w:t>
+      </w:r>
+      <w:proofErr w:type="spellEnd"/>
+      <w:r>
+        <w:t xml:space="preserve"> </w:t>
+      </w:r>
+      <w:proofErr w:type="spellStart"/>
+      <w:r>
+        <w:t>hát</w:t>
+      </w:r>
+      <w:proofErr w:type="spellEnd"/>
+      <w:r>
+        <w:t xml:space="preserve"> top </w:t>
+      </w:r>
+      <w:proofErr w:type="spellStart"/>
+      <w:r>
+        <w:t>spotify</w:t>
+      </w:r>
+      <w:proofErr w:type="spellEnd"/>
+      <w:r>
+        <w:t xml:space="preserve"> </w:t>
+      </w:r>
+      <w:proofErr w:type="spellStart"/>
+      <w:r>
+        <w:t>thường</w:t>
+      </w:r>
+      <w:proofErr w:type="spellEnd"/>
+      <w:r>
+        <w:t xml:space="preserve"> </w:t>
+      </w:r>
+      <w:proofErr w:type="spellStart"/>
+      <w:r>
+        <w:t>có</w:t>
+      </w:r>
+      <w:proofErr w:type="spellEnd"/>
+      <w:r>
+        <w:t xml:space="preserve"> tempo và </w:t>
+      </w:r>
+      <w:proofErr w:type="spellStart"/>
+      <w:r>
+        <w:t>thời</w:t>
+      </w:r>
+      <w:proofErr w:type="spellEnd"/>
+      <w:r>
+        <w:t xml:space="preserve"> </w:t>
+      </w:r>
+      <w:proofErr w:type="spellStart"/>
+      <w:r>
+        <w:t>lượng</w:t>
+      </w:r>
+      <w:proofErr w:type="spellEnd"/>
+      <w:r>
+        <w:t xml:space="preserve"> duration bao </w:t>
+      </w:r>
+      <w:proofErr w:type="spellStart"/>
+      <w:r>
+        <w:t>nhiêu</w:t>
+      </w:r>
+      <w:proofErr w:type="spellEnd"/>
+      <w:r>
+        <w:t xml:space="preserve"> </w:t>
+      </w:r>
+      <w:proofErr w:type="spellStart"/>
+      <w:r>
+        <w:t>có</w:t>
+      </w:r>
+      <w:proofErr w:type="spellEnd"/>
+      <w:r>
+        <w:t xml:space="preserve"> </w:t>
+      </w:r>
+      <w:proofErr w:type="spellStart"/>
+      <w:r>
+        <w:t>tồn</w:t>
+      </w:r>
+      <w:proofErr w:type="spellEnd"/>
+      <w:r>
+        <w:t xml:space="preserve"> </w:t>
+      </w:r>
+      <w:proofErr w:type="spellStart"/>
+      <w:r>
+        <w:t>tại</w:t>
+      </w:r>
+      <w:proofErr w:type="spellEnd"/>
+      <w:r>
+        <w:t xml:space="preserve"> 1 </w:t>
+      </w:r>
+      <w:proofErr w:type="spellStart"/>
+      <w:r>
+        <w:t>công</w:t>
+      </w:r>
+      <w:proofErr w:type="spellEnd"/>
+      <w:r>
+        <w:t xml:space="preserve"> </w:t>
+      </w:r>
+      <w:proofErr w:type="spellStart"/>
+      <w:r>
+        <w:t>thức</w:t>
+      </w:r>
+      <w:proofErr w:type="spellEnd"/>
+    </w:p>
+    <w:p>
+      <w:pPr>
+        <w:pStyle w:val="ListParagraph"/>
+        <w:numPr>
+          <w:ilvl w:val="1"/>
+          <w:numId w:val="2"/>
+        </w:numPr>
+      </w:pPr>
+      <w:proofErr w:type="spellStart"/>
+      <w:r>
+        <w:lastRenderedPageBreak/>
+        <w:t>Có</w:t>
+      </w:r>
+      <w:proofErr w:type="spellEnd"/>
+      <w:r>
+        <w:t xml:space="preserve"> </w:t>
+      </w:r>
+      <w:proofErr w:type="spellStart"/>
+      <w:r>
+        <w:t>sự</w:t>
+      </w:r>
+      <w:proofErr w:type="spellEnd"/>
+      <w:r>
+        <w:t xml:space="preserve"> </w:t>
+      </w:r>
+      <w:proofErr w:type="spellStart"/>
+      <w:r>
+        <w:t>khác</w:t>
+      </w:r>
+      <w:proofErr w:type="spellEnd"/>
+      <w:r>
+        <w:t xml:space="preserve"> </w:t>
+      </w:r>
+      <w:proofErr w:type="spellStart"/>
+      <w:r>
+        <w:t>biệt</w:t>
+      </w:r>
+      <w:proofErr w:type="spellEnd"/>
+      <w:r>
+        <w:t xml:space="preserve"> </w:t>
+      </w:r>
+      <w:proofErr w:type="spellStart"/>
+      <w:r>
+        <w:t>đáng</w:t>
+      </w:r>
+      <w:proofErr w:type="spellEnd"/>
+      <w:r>
+        <w:t xml:space="preserve"> </w:t>
+      </w:r>
+      <w:proofErr w:type="spellStart"/>
+      <w:r>
+        <w:t>kể</w:t>
+      </w:r>
+      <w:proofErr w:type="spellEnd"/>
+      <w:r>
+        <w:t xml:space="preserve"> </w:t>
+      </w:r>
+      <w:proofErr w:type="spellStart"/>
+      <w:r>
+        <w:t>về</w:t>
+      </w:r>
+      <w:proofErr w:type="spellEnd"/>
+      <w:r>
+        <w:t xml:space="preserve"> </w:t>
+      </w:r>
+      <w:proofErr w:type="spellStart"/>
+      <w:r>
+        <w:t>đặc</w:t>
+      </w:r>
+      <w:proofErr w:type="spellEnd"/>
+      <w:r>
+        <w:t xml:space="preserve"> </w:t>
+      </w:r>
+      <w:proofErr w:type="spellStart"/>
+      <w:r>
+        <w:t>trưng</w:t>
+      </w:r>
+      <w:proofErr w:type="spellEnd"/>
+      <w:r>
+        <w:t xml:space="preserve"> </w:t>
+      </w:r>
+      <w:proofErr w:type="spellStart"/>
+      <w:r>
+        <w:t>âm</w:t>
+      </w:r>
+      <w:proofErr w:type="spellEnd"/>
+      <w:r>
+        <w:t xml:space="preserve"> </w:t>
+      </w:r>
+      <w:proofErr w:type="spellStart"/>
+      <w:r>
+        <w:t>nhạc</w:t>
+      </w:r>
+      <w:proofErr w:type="spellEnd"/>
+      <w:r>
+        <w:t xml:space="preserve"> </w:t>
+      </w:r>
+      <w:proofErr w:type="spellStart"/>
+      <w:r>
+        <w:t>giữa</w:t>
+      </w:r>
+      <w:proofErr w:type="spellEnd"/>
+      <w:r>
+        <w:t xml:space="preserve"> </w:t>
+      </w:r>
+      <w:proofErr w:type="spellStart"/>
+      <w:r>
+        <w:t>nhóm</w:t>
+      </w:r>
+      <w:proofErr w:type="spellEnd"/>
+      <w:r>
+        <w:t xml:space="preserve"> </w:t>
+      </w:r>
+      <w:proofErr w:type="spellStart"/>
+      <w:r>
+        <w:t>bài</w:t>
+      </w:r>
+      <w:proofErr w:type="spellEnd"/>
+      <w:r>
+        <w:t xml:space="preserve"> </w:t>
+      </w:r>
+      <w:proofErr w:type="spellStart"/>
+      <w:r>
+        <w:t>hát</w:t>
+      </w:r>
+      <w:proofErr w:type="spellEnd"/>
+      <w:r>
+        <w:t xml:space="preserve"> </w:t>
+      </w:r>
+      <w:proofErr w:type="spellStart"/>
+      <w:r>
+        <w:t>có</w:t>
+      </w:r>
+      <w:proofErr w:type="spellEnd"/>
+      <w:r>
+        <w:t xml:space="preserve"> </w:t>
+      </w:r>
+      <w:proofErr w:type="spellStart"/>
+      <w:r>
+        <w:t>độ</w:t>
+      </w:r>
+      <w:proofErr w:type="spellEnd"/>
+      <w:r>
+        <w:t xml:space="preserve"> </w:t>
+      </w:r>
+      <w:proofErr w:type="spellStart"/>
+      <w:r>
+        <w:t>phổ</w:t>
+      </w:r>
+      <w:proofErr w:type="spellEnd"/>
+      <w:r>
+        <w:t xml:space="preserve"> </w:t>
+      </w:r>
+      <w:proofErr w:type="spellStart"/>
+      <w:r>
+        <w:t>biến</w:t>
+      </w:r>
+      <w:proofErr w:type="spellEnd"/>
+      <w:r>
+        <w:t xml:space="preserve"> </w:t>
+      </w:r>
+      <w:proofErr w:type="spellStart"/>
+      <w:r>
+        <w:t>cao</w:t>
+      </w:r>
+      <w:proofErr w:type="spellEnd"/>
+      <w:r>
+        <w:t xml:space="preserve"> và </w:t>
+      </w:r>
+      <w:proofErr w:type="spellStart"/>
+      <w:r>
+        <w:t>nhóm</w:t>
+      </w:r>
+      <w:proofErr w:type="spellEnd"/>
+      <w:r>
+        <w:t xml:space="preserve"> </w:t>
+      </w:r>
+      <w:proofErr w:type="spellStart"/>
+      <w:r>
+        <w:t>phổ</w:t>
+      </w:r>
+      <w:proofErr w:type="spellEnd"/>
+      <w:r>
+        <w:t xml:space="preserve"> </w:t>
+      </w:r>
+      <w:proofErr w:type="spellStart"/>
+      <w:r>
+        <w:t>biến</w:t>
+      </w:r>
+      <w:proofErr w:type="spellEnd"/>
+      <w:r>
+        <w:t xml:space="preserve"> </w:t>
+      </w:r>
+      <w:proofErr w:type="spellStart"/>
+      <w:r>
+        <w:t>thấp</w:t>
+      </w:r>
+      <w:proofErr w:type="spellEnd"/>
+      <w:r>
+        <w:t xml:space="preserve"> </w:t>
+      </w:r>
+      <w:proofErr w:type="spellStart"/>
+      <w:r>
+        <w:t>không</w:t>
+      </w:r>
+      <w:proofErr w:type="spellEnd"/>
+      <w:r>
+        <w:t xml:space="preserve"> ?</w:t>
+      </w:r>
+    </w:p>
+    <w:p>
+      <w:pPr>
+        <w:pStyle w:val="ListParagraph"/>
+        <w:ind w:left="2520" w:firstLine="0"/>
+      </w:pPr>
+      <w:proofErr w:type="spellStart"/>
+      <w:r>
+        <w:t>Trả</w:t>
+      </w:r>
+      <w:proofErr w:type="spellEnd"/>
+      <w:r>
+        <w:t xml:space="preserve"> </w:t>
+      </w:r>
+      <w:proofErr w:type="spellStart"/>
+      <w:r>
+        <w:t>lời</w:t>
+      </w:r>
+      <w:proofErr w:type="spellEnd"/>
+      <w:r>
+        <w:t xml:space="preserve"> </w:t>
+      </w:r>
+      <w:proofErr w:type="spellStart"/>
+      <w:r>
+        <w:t>bằng</w:t>
+      </w:r>
+      <w:proofErr w:type="spellEnd"/>
+      <w:r>
+        <w:t xml:space="preserve"> EDA, </w:t>
+      </w:r>
+      <w:proofErr w:type="spellStart"/>
+      <w:r>
+        <w:t>kết</w:t>
+      </w:r>
+      <w:proofErr w:type="spellEnd"/>
+      <w:r>
+        <w:t xml:space="preserve"> </w:t>
+      </w:r>
+      <w:proofErr w:type="spellStart"/>
+      <w:r>
+        <w:t>hợp</w:t>
+      </w:r>
+      <w:proofErr w:type="spellEnd"/>
+      <w:r>
+        <w:t xml:space="preserve"> </w:t>
+      </w:r>
+      <w:proofErr w:type="spellStart"/>
+      <w:r>
+        <w:t>thống</w:t>
+      </w:r>
+      <w:proofErr w:type="spellEnd"/>
+      <w:r>
+        <w:t xml:space="preserve"> </w:t>
+      </w:r>
+      <w:proofErr w:type="spellStart"/>
+      <w:r>
+        <w:t>kê</w:t>
+      </w:r>
+      <w:proofErr w:type="spellEnd"/>
+      <w:r>
+        <w:t xml:space="preserve"> </w:t>
+      </w:r>
+      <w:proofErr w:type="spellStart"/>
+      <w:r>
+        <w:t>mô</w:t>
+      </w:r>
+      <w:proofErr w:type="spellEnd"/>
+      <w:r>
+        <w:t xml:space="preserve"> </w:t>
+      </w:r>
+      <w:proofErr w:type="spellStart"/>
+      <w:r>
+        <w:t>tả</w:t>
+      </w:r>
+      <w:proofErr w:type="spellEnd"/>
+      <w:r>
+        <w:t xml:space="preserve"> </w:t>
+      </w:r>
+      <w:proofErr w:type="spellStart"/>
+      <w:r>
+        <w:t>trực</w:t>
+      </w:r>
+      <w:proofErr w:type="spellEnd"/>
+      <w:r>
+        <w:t xml:space="preserve"> </w:t>
+      </w:r>
+      <w:proofErr w:type="spellStart"/>
+      <w:r>
+        <w:t>quan</w:t>
+      </w:r>
+      <w:proofErr w:type="spellEnd"/>
+      <w:r>
+        <w:t xml:space="preserve"> </w:t>
+      </w:r>
+      <w:proofErr w:type="spellStart"/>
+      <w:r>
+        <w:t>hóa</w:t>
+      </w:r>
+      <w:proofErr w:type="spellEnd"/>
+      <w:r>
+        <w:t xml:space="preserve"> </w:t>
+      </w:r>
+    </w:p>
+    <w:p>
+      <w:pPr>
+        <w:pStyle w:val="ListParagraph"/>
+        <w:ind w:left="1800" w:firstLine="0"/>
+      </w:pPr>
+      <w:r>
+        <w:t xml:space="preserve">Scope of Analysis (Phạm vi </w:t>
+      </w:r>
+      <w:proofErr w:type="spellStart"/>
+      <w:r>
+        <w:t>phân</w:t>
+      </w:r>
+      <w:proofErr w:type="spellEnd"/>
+      <w:r>
+        <w:t xml:space="preserve"> tích)</w:t>
+      </w:r>
+    </w:p>
+    <w:p>
+      <w:pPr>
+        <w:pStyle w:val="ListParagraph"/>
+        <w:ind w:left="1800" w:firstLine="0"/>
+      </w:pPr>
+      <w:r>
+        <w:t xml:space="preserve">Project </w:t>
+      </w:r>
+      <w:proofErr w:type="spellStart"/>
+      <w:r>
+        <w:t>tập</w:t>
+      </w:r>
+      <w:proofErr w:type="spellEnd"/>
+      <w:r>
+        <w:t xml:space="preserve"> </w:t>
+      </w:r>
+      <w:proofErr w:type="spellStart"/>
+      <w:r>
+        <w:t>trung</w:t>
+      </w:r>
+      <w:proofErr w:type="spellEnd"/>
+      <w:r>
+        <w:t xml:space="preserve"> </w:t>
+      </w:r>
+      <w:proofErr w:type="spellStart"/>
+      <w:r>
+        <w:t>phân</w:t>
+      </w:r>
+      <w:proofErr w:type="spellEnd"/>
+      <w:r>
+        <w:t xml:space="preserve"> tích </w:t>
+      </w:r>
+      <w:proofErr w:type="spellStart"/>
+      <w:r>
+        <w:t>dữ</w:t>
+      </w:r>
+      <w:proofErr w:type="spellEnd"/>
+      <w:r>
+        <w:t xml:space="preserve"> </w:t>
+      </w:r>
+      <w:proofErr w:type="spellStart"/>
+      <w:r>
+        <w:t>liệu</w:t>
+      </w:r>
+      <w:proofErr w:type="spellEnd"/>
+      <w:r>
+        <w:t xml:space="preserve"> Spotify Top Song </w:t>
+      </w:r>
+      <w:proofErr w:type="spellStart"/>
+      <w:r>
+        <w:t>theo</w:t>
+      </w:r>
+      <w:proofErr w:type="spellEnd"/>
+      <w:r>
+        <w:t xml:space="preserve"> </w:t>
+      </w:r>
+      <w:proofErr w:type="spellStart"/>
+      <w:r>
+        <w:t>năm</w:t>
+      </w:r>
+      <w:proofErr w:type="spellEnd"/>
+      <w:r>
+        <w:t xml:space="preserve"> </w:t>
+      </w:r>
+      <w:proofErr w:type="spellStart"/>
+      <w:r>
+        <w:t>hoặc</w:t>
+      </w:r>
+      <w:proofErr w:type="spellEnd"/>
+      <w:r>
+        <w:t xml:space="preserve"> </w:t>
+      </w:r>
+      <w:proofErr w:type="spellStart"/>
+      <w:r>
+        <w:t>theo</w:t>
+      </w:r>
+      <w:proofErr w:type="spellEnd"/>
+      <w:r>
+        <w:t xml:space="preserve"> </w:t>
+      </w:r>
+      <w:proofErr w:type="spellStart"/>
+      <w:r>
+        <w:t>bảng</w:t>
+      </w:r>
+      <w:proofErr w:type="spellEnd"/>
+      <w:r>
+        <w:t xml:space="preserve"> </w:t>
+      </w:r>
+      <w:proofErr w:type="spellStart"/>
+      <w:r>
+        <w:t>xếp</w:t>
+      </w:r>
+      <w:proofErr w:type="spellEnd"/>
+      <w:r>
+        <w:t xml:space="preserve"> </w:t>
+      </w:r>
+      <w:proofErr w:type="spellStart"/>
+      <w:r>
+        <w:t>hạng</w:t>
+      </w:r>
+      <w:proofErr w:type="spellEnd"/>
+      <w:r>
+        <w:t xml:space="preserve">, bao </w:t>
+      </w:r>
+      <w:proofErr w:type="spellStart"/>
+      <w:r>
+        <w:t>gồm</w:t>
+      </w:r>
+      <w:proofErr w:type="spellEnd"/>
+      <w:r>
+        <w:t xml:space="preserve"> Audio feature </w:t>
+      </w:r>
+      <w:proofErr w:type="spellStart"/>
+      <w:r>
+        <w:t>độ</w:t>
+      </w:r>
+      <w:proofErr w:type="spellEnd"/>
+      <w:r>
+        <w:t xml:space="preserve"> </w:t>
+      </w:r>
+      <w:proofErr w:type="spellStart"/>
+      <w:r>
+        <w:t>phổ</w:t>
+      </w:r>
+      <w:proofErr w:type="spellEnd"/>
+      <w:r>
+        <w:t xml:space="preserve"> </w:t>
+      </w:r>
+      <w:proofErr w:type="spellStart"/>
+      <w:r>
+        <w:t>biến</w:t>
+      </w:r>
+      <w:proofErr w:type="spellEnd"/>
+      <w:r>
+        <w:t xml:space="preserve">, Thông tin </w:t>
+      </w:r>
+      <w:proofErr w:type="spellStart"/>
+      <w:r>
+        <w:t>nghệ</w:t>
+      </w:r>
+      <w:proofErr w:type="spellEnd"/>
+      <w:r>
+        <w:t xml:space="preserve"> </w:t>
+      </w:r>
+      <w:proofErr w:type="spellStart"/>
+      <w:r>
+        <w:t>sĩ</w:t>
+      </w:r>
+      <w:proofErr w:type="spellEnd"/>
+      <w:r>
+        <w:t xml:space="preserve"> và </w:t>
+      </w:r>
+      <w:proofErr w:type="spellStart"/>
+      <w:r>
+        <w:t>thể</w:t>
+      </w:r>
+      <w:proofErr w:type="spellEnd"/>
+      <w:r>
+        <w:t xml:space="preserve"> </w:t>
+      </w:r>
+      <w:proofErr w:type="spellStart"/>
+      <w:r>
+        <w:t>loại</w:t>
+      </w:r>
+      <w:proofErr w:type="spellEnd"/>
+      <w:r>
+        <w:t xml:space="preserve"> </w:t>
+      </w:r>
+      <w:proofErr w:type="spellStart"/>
+      <w:r>
+        <w:t>nhạc</w:t>
+      </w:r>
+      <w:proofErr w:type="spellEnd"/>
+    </w:p>
+    <w:p>
+      <w:pPr>
+        <w:pStyle w:val="ListParagraph"/>
+        <w:ind w:left="1800"/>
+        <w:rPr>
+          <w:b/>
+          <w:bCs/>
+        </w:rPr>
+      </w:pPr>
+      <w:proofErr w:type="spellStart"/>
+      <w:r>
+        <w:rPr>
+          <w:b/>
+          <w:bCs/>
+        </w:rPr>
+        <w:t>Ngoài</w:t>
+      </w:r>
+      <w:proofErr w:type="spellEnd"/>
+      <w:r>
+        <w:rPr>
+          <w:b/>
+          <w:bCs/>
+        </w:rPr>
+        <w:t xml:space="preserve"> </w:t>
+      </w:r>
+      <w:proofErr w:type="spellStart"/>
+      <w:r>
+        <w:rPr>
+          <w:b/>
+          <w:bCs/>
+        </w:rPr>
+        <w:t>phạm</w:t>
+      </w:r>
+      <w:proofErr w:type="spellEnd"/>
+      <w:r>
+        <w:rPr>
+          <w:b/>
+          <w:bCs/>
+        </w:rPr>
+        <w:t xml:space="preserve"> vi </w:t>
+      </w:r>
+      <w:proofErr w:type="spellStart"/>
+      <w:r>
+        <w:rPr>
+          <w:b/>
+          <w:bCs/>
+        </w:rPr>
+        <w:t>phân</w:t>
+      </w:r>
+      <w:proofErr w:type="spellEnd"/>
+      <w:r>
+        <w:rPr>
+          <w:b/>
+          <w:bCs/>
+        </w:rPr>
+        <w:t xml:space="preserve"> tích</w:t>
+      </w:r>
+    </w:p>
+    <w:p>
+      <w:pPr>
+        <w:pStyle w:val="ListParagraph"/>
+        <w:ind w:left="1800"/>
+      </w:pPr>
+      <w:r>
+        <w:t xml:space="preserve">Project </w:t>
+      </w:r>
+      <w:proofErr w:type="spellStart"/>
+      <w:r>
+        <w:rPr>
+          <w:b/>
+          <w:bCs/>
+        </w:rPr>
+        <w:t>không</w:t>
+      </w:r>
+      <w:proofErr w:type="spellEnd"/>
+      <w:r>
+        <w:t xml:space="preserve"> bao </w:t>
+      </w:r>
+      <w:proofErr w:type="spellStart"/>
+      <w:r>
+        <w:t>gồm</w:t>
+      </w:r>
+      <w:proofErr w:type="spellEnd"/>
+      <w:r>
+        <w:t>:</w:t>
+      </w:r>
+    </w:p>
+    <w:p>
+      <w:pPr>
+        <w:pStyle w:val="ListParagraph"/>
+        <w:numPr>
+          <w:ilvl w:val="0"/>
+          <w:numId w:val="5"/>
+        </w:numPr>
+      </w:pPr>
+      <w:proofErr w:type="spellStart"/>
+      <w:r>
+        <w:t>Dự</w:t>
+      </w:r>
+      <w:proofErr w:type="spellEnd"/>
+      <w:r>
+        <w:t xml:space="preserve"> </w:t>
+      </w:r>
+      <w:proofErr w:type="spellStart"/>
+      <w:r>
+        <w:t>đoán</w:t>
+      </w:r>
+      <w:proofErr w:type="spellEnd"/>
+      <w:r>
+        <w:t xml:space="preserve"> xu </w:t>
+      </w:r>
+      <w:proofErr w:type="spellStart"/>
+      <w:r>
+        <w:t>hướng</w:t>
+      </w:r>
+      <w:proofErr w:type="spellEnd"/>
+      <w:r>
+        <w:t xml:space="preserve"> </w:t>
+      </w:r>
+      <w:proofErr w:type="spellStart"/>
+      <w:r>
+        <w:t>âm</w:t>
+      </w:r>
+      <w:proofErr w:type="spellEnd"/>
+      <w:r>
+        <w:t xml:space="preserve"> </w:t>
+      </w:r>
+      <w:proofErr w:type="spellStart"/>
+      <w:r>
+        <w:t>nhạc</w:t>
+      </w:r>
+      <w:proofErr w:type="spellEnd"/>
+      <w:r>
+        <w:t xml:space="preserve"> </w:t>
+      </w:r>
+      <w:proofErr w:type="spellStart"/>
+      <w:r>
+        <w:t>trong</w:t>
+      </w:r>
+      <w:proofErr w:type="spellEnd"/>
+      <w:r>
+        <w:t xml:space="preserve"> </w:t>
+      </w:r>
+      <w:proofErr w:type="spellStart"/>
+      <w:r>
+        <w:t>tương</w:t>
+      </w:r>
+      <w:proofErr w:type="spellEnd"/>
+      <w:r>
+        <w:t xml:space="preserve"> lai</w:t>
+      </w:r>
+    </w:p>
+    <w:p>
+      <w:pPr>
+        <w:pStyle w:val="ListParagraph"/>
+        <w:numPr>
+          <w:ilvl w:val="0"/>
+          <w:numId w:val="5"/>
+        </w:numPr>
+      </w:pPr>
+      <w:proofErr w:type="spellStart"/>
+      <w:r>
+        <w:t>Xây</w:t>
+      </w:r>
+      <w:proofErr w:type="spellEnd"/>
+      <w:r>
+        <w:t xml:space="preserve"> </w:t>
+      </w:r>
+      <w:proofErr w:type="spellStart"/>
+      <w:r>
+        <w:t>dựng</w:t>
+      </w:r>
+      <w:proofErr w:type="spellEnd"/>
+      <w:r>
+        <w:t xml:space="preserve"> </w:t>
+      </w:r>
+      <w:proofErr w:type="spellStart"/>
+      <w:r>
+        <w:t>hệ</w:t>
+      </w:r>
+      <w:proofErr w:type="spellEnd"/>
+      <w:r>
+        <w:t xml:space="preserve"> </w:t>
+      </w:r>
+      <w:proofErr w:type="spellStart"/>
+      <w:r>
+        <w:t>thống</w:t>
+      </w:r>
+      <w:proofErr w:type="spellEnd"/>
+      <w:r>
+        <w:t xml:space="preserve"> </w:t>
+      </w:r>
+      <w:proofErr w:type="spellStart"/>
+      <w:r>
+        <w:t>gợi</w:t>
+      </w:r>
+      <w:proofErr w:type="spellEnd"/>
+      <w:r>
+        <w:t xml:space="preserve"> ý (Recommendation System)</w:t>
+      </w:r>
+    </w:p>
+    <w:p>
+      <w:pPr>
+        <w:pStyle w:val="ListParagraph"/>
+        <w:numPr>
+          <w:ilvl w:val="0"/>
+          <w:numId w:val="5"/>
+        </w:numPr>
+      </w:pPr>
+      <w:proofErr w:type="spellStart"/>
+      <w:r>
+        <w:t>Phân</w:t>
+      </w:r>
+      <w:proofErr w:type="spellEnd"/>
+      <w:r>
+        <w:t xml:space="preserve"> tích </w:t>
+      </w:r>
+      <w:proofErr w:type="spellStart"/>
+      <w:r>
+        <w:t>cảm</w:t>
+      </w:r>
+      <w:proofErr w:type="spellEnd"/>
+      <w:r>
+        <w:t xml:space="preserve"> </w:t>
+      </w:r>
+      <w:proofErr w:type="spellStart"/>
+      <w:r>
+        <w:t>xúc</w:t>
+      </w:r>
+      <w:proofErr w:type="spellEnd"/>
+      <w:r>
+        <w:t xml:space="preserve"> </w:t>
+      </w:r>
+      <w:proofErr w:type="spellStart"/>
+      <w:r>
+        <w:t>hoặc</w:t>
+      </w:r>
+      <w:proofErr w:type="spellEnd"/>
+      <w:r>
+        <w:t xml:space="preserve"> </w:t>
+      </w:r>
+      <w:proofErr w:type="spellStart"/>
+      <w:r>
+        <w:t>nội</w:t>
+      </w:r>
+      <w:proofErr w:type="spellEnd"/>
+      <w:r>
+        <w:t xml:space="preserve"> dung </w:t>
+      </w:r>
+      <w:proofErr w:type="spellStart"/>
+      <w:r>
+        <w:t>lời</w:t>
+      </w:r>
+      <w:proofErr w:type="spellEnd"/>
+      <w:r>
+        <w:t xml:space="preserve"> </w:t>
+      </w:r>
+      <w:proofErr w:type="spellStart"/>
+      <w:r>
+        <w:t>bài</w:t>
+      </w:r>
+      <w:proofErr w:type="spellEnd"/>
+      <w:r>
+        <w:t xml:space="preserve"> </w:t>
+      </w:r>
+      <w:proofErr w:type="spellStart"/>
+      <w:r>
+        <w:t>hát</w:t>
+      </w:r>
+      <w:proofErr w:type="spellEnd"/>
+      <w:r>
+        <w:t xml:space="preserve"> (NLP)</w:t>
+      </w:r>
+    </w:p>
+    <w:p>
+      <w:pPr>
+        <w:pStyle w:val="ListParagraph"/>
+        <w:numPr>
+          <w:ilvl w:val="0"/>
+          <w:numId w:val="5"/>
+        </w:numPr>
+      </w:pPr>
+      <w:r>
+        <w:t xml:space="preserve">Các </w:t>
+      </w:r>
+      <w:proofErr w:type="spellStart"/>
+      <w:r>
+        <w:t>mô</w:t>
+      </w:r>
+      <w:proofErr w:type="spellEnd"/>
+      <w:r>
+        <w:t xml:space="preserve"> </w:t>
+      </w:r>
+      <w:proofErr w:type="spellStart"/>
+      <w:r>
+        <w:t>hình</w:t>
+      </w:r>
+      <w:proofErr w:type="spellEnd"/>
+      <w:r>
+        <w:t xml:space="preserve"> Machine Learning </w:t>
+      </w:r>
+      <w:proofErr w:type="spellStart"/>
+      <w:r>
+        <w:t>nâng</w:t>
+      </w:r>
+      <w:proofErr w:type="spellEnd"/>
+      <w:r>
+        <w:t xml:space="preserve"> </w:t>
+      </w:r>
+      <w:proofErr w:type="spellStart"/>
+      <w:r>
+        <w:t>cao</w:t>
+      </w:r>
+      <w:proofErr w:type="spellEnd"/>
+    </w:p>
+    <w:p>
+      <w:pPr>
+        <w:pStyle w:val="ListParagraph"/>
+        <w:ind w:left="1800"/>
+      </w:pPr>
+      <w:r>
+        <w:rPr>
+          <w:rFonts w:ascii="Segoe UI Emoji" w:hAnsi="Segoe UI Emoji" w:cs="Segoe UI Emoji"/>
+        </w:rPr>
+        <w:t>📌</w:t>
+      </w:r>
+      <w:r>
+        <w:t xml:space="preserve"> </w:t>
+      </w:r>
+      <w:proofErr w:type="spellStart"/>
+      <w:r>
+        <w:t>Việc</w:t>
+      </w:r>
+      <w:proofErr w:type="spellEnd"/>
+      <w:r>
+        <w:t xml:space="preserve"> </w:t>
+      </w:r>
+      <w:proofErr w:type="spellStart"/>
+      <w:r>
+        <w:t>giới</w:t>
+      </w:r>
+      <w:proofErr w:type="spellEnd"/>
+      <w:r>
+        <w:t xml:space="preserve"> </w:t>
+      </w:r>
+      <w:proofErr w:type="spellStart"/>
+      <w:r>
+        <w:t>hạn</w:t>
+      </w:r>
+      <w:proofErr w:type="spellEnd"/>
+      <w:r>
+        <w:t xml:space="preserve"> </w:t>
+      </w:r>
+      <w:proofErr w:type="spellStart"/>
+      <w:r>
+        <w:t>phạm</w:t>
+      </w:r>
+      <w:proofErr w:type="spellEnd"/>
+      <w:r>
+        <w:t xml:space="preserve"> vi </w:t>
+      </w:r>
+      <w:proofErr w:type="spellStart"/>
+      <w:r>
+        <w:t>giúp</w:t>
+      </w:r>
+      <w:proofErr w:type="spellEnd"/>
+      <w:r>
+        <w:t xml:space="preserve"> project </w:t>
+      </w:r>
+      <w:proofErr w:type="spellStart"/>
+      <w:r>
+        <w:t>tập</w:t>
+      </w:r>
+      <w:proofErr w:type="spellEnd"/>
+      <w:r>
+        <w:t xml:space="preserve"> </w:t>
+      </w:r>
+      <w:proofErr w:type="spellStart"/>
+      <w:r>
+        <w:t>trung</w:t>
+      </w:r>
+      <w:proofErr w:type="spellEnd"/>
+      <w:r>
+        <w:t xml:space="preserve"> </w:t>
+      </w:r>
+      <w:proofErr w:type="spellStart"/>
+      <w:r>
+        <w:t>vào</w:t>
+      </w:r>
+      <w:proofErr w:type="spellEnd"/>
+      <w:r>
+        <w:t xml:space="preserve"> </w:t>
+      </w:r>
+      <w:proofErr w:type="spellStart"/>
+      <w:r>
+        <w:rPr>
+          <w:b/>
+          <w:bCs/>
+        </w:rPr>
+        <w:t>khai</w:t>
+      </w:r>
+      <w:proofErr w:type="spellEnd"/>
+      <w:r>
+        <w:rPr>
+          <w:b/>
+          <w:bCs/>
+        </w:rPr>
+        <w:t xml:space="preserve"> </w:t>
+      </w:r>
+      <w:proofErr w:type="spellStart"/>
+      <w:r>
+        <w:rPr>
+          <w:b/>
+          <w:bCs/>
+        </w:rPr>
+        <w:t>thác</w:t>
+      </w:r>
+      <w:proofErr w:type="spellEnd"/>
+      <w:r>
+        <w:rPr>
+          <w:b/>
+          <w:bCs/>
+        </w:rPr>
+        <w:t xml:space="preserve"> insight </w:t>
+      </w:r>
+      <w:proofErr w:type="spellStart"/>
+      <w:r>
+        <w:rPr>
+          <w:b/>
+          <w:bCs/>
+        </w:rPr>
+        <w:t>từ</w:t>
+      </w:r>
+      <w:proofErr w:type="spellEnd"/>
+      <w:r>
+        <w:rPr>
+          <w:b/>
+          <w:bCs/>
+        </w:rPr>
+        <w:t xml:space="preserve"> </w:t>
+      </w:r>
+      <w:proofErr w:type="spellStart"/>
+      <w:r>
+        <w:rPr>
+          <w:b/>
+          <w:bCs/>
+        </w:rPr>
+        <w:t>dữ</w:t>
+      </w:r>
+      <w:proofErr w:type="spellEnd"/>
+      <w:r>
+        <w:rPr>
+          <w:b/>
+          <w:bCs/>
+        </w:rPr>
+        <w:t xml:space="preserve"> </w:t>
+      </w:r>
+      <w:proofErr w:type="spellStart"/>
+      <w:r>
+        <w:rPr>
+          <w:b/>
+          <w:bCs/>
+        </w:rPr>
+        <w:t>liệu</w:t>
+      </w:r>
+      <w:proofErr w:type="spellEnd"/>
+      <w:r>
+        <w:rPr>
+          <w:b/>
+          <w:bCs/>
+        </w:rPr>
+        <w:t xml:space="preserve"> </w:t>
+      </w:r>
+      <w:proofErr w:type="spellStart"/>
+      <w:r>
+        <w:rPr>
+          <w:b/>
+          <w:bCs/>
+        </w:rPr>
+        <w:t>hiện</w:t>
+      </w:r>
+      <w:proofErr w:type="spellEnd"/>
+      <w:r>
+        <w:rPr>
+          <w:b/>
+          <w:bCs/>
+        </w:rPr>
+        <w:t xml:space="preserve"> </w:t>
+      </w:r>
+      <w:proofErr w:type="spellStart"/>
+      <w:r>
+        <w:rPr>
+          <w:b/>
+          <w:bCs/>
+        </w:rPr>
+        <w:t>có</w:t>
+      </w:r>
+      <w:proofErr w:type="spellEnd"/>
+      <w:r>
+        <w:t xml:space="preserve">, </w:t>
+      </w:r>
+      <w:proofErr w:type="spellStart"/>
+      <w:r>
+        <w:t>phù</w:t>
+      </w:r>
+      <w:proofErr w:type="spellEnd"/>
+      <w:r>
+        <w:t xml:space="preserve"> </w:t>
+      </w:r>
+      <w:proofErr w:type="spellStart"/>
+      <w:r>
+        <w:t>hợp</w:t>
+      </w:r>
+      <w:proofErr w:type="spellEnd"/>
+      <w:r>
+        <w:t xml:space="preserve"> </w:t>
+      </w:r>
+      <w:proofErr w:type="spellStart"/>
+      <w:r>
+        <w:t>với</w:t>
+      </w:r>
+      <w:proofErr w:type="spellEnd"/>
+      <w:r>
+        <w:t xml:space="preserve"> </w:t>
+      </w:r>
+      <w:proofErr w:type="spellStart"/>
+      <w:r>
+        <w:t>mục</w:t>
+      </w:r>
+      <w:proofErr w:type="spellEnd"/>
+      <w:r>
+        <w:t xml:space="preserve"> </w:t>
+      </w:r>
+      <w:proofErr w:type="spellStart"/>
+      <w:r>
+        <w:t>tiêu</w:t>
+      </w:r>
+      <w:proofErr w:type="spellEnd"/>
+      <w:r>
+        <w:t xml:space="preserve"> </w:t>
+      </w:r>
+      <w:proofErr w:type="spellStart"/>
+      <w:r>
+        <w:t>của</w:t>
+      </w:r>
+      <w:proofErr w:type="spellEnd"/>
+      <w:r>
+        <w:t xml:space="preserve"> </w:t>
+      </w:r>
+      <w:proofErr w:type="spellStart"/>
+      <w:r>
+        <w:t>một</w:t>
+      </w:r>
+      <w:proofErr w:type="spellEnd"/>
+      <w:r>
+        <w:t xml:space="preserve"> </w:t>
+      </w:r>
+      <w:r>
+        <w:rPr>
+          <w:b/>
+          <w:bCs/>
+        </w:rPr>
+        <w:t>mini project Data Analyst</w:t>
+      </w:r>
+      <w:r>
+        <w:t>.</w:t>
+      </w:r>
+    </w:p>
+    <w:p>
+      <w:pPr>
+        <w:pStyle w:val="ListParagraph"/>
+        <w:ind w:left="1800"/>
+      </w:pPr>
+    </w:p>
+    <w:p>
+      <w:pPr>
+        <w:pStyle w:val="ListParagraph"/>
+        <w:ind w:left="1800"/>
+      </w:pPr>
+    </w:p>
+    <w:p>
+      <w:pPr>
+        <w:pStyle w:val="ListParagraph"/>
+        <w:ind w:left="1800"/>
+      </w:pPr>
+    </w:p>
+    <w:p>
+      <w:pPr>
+        <w:pStyle w:val="ListParagraph"/>
+        <w:ind w:left="1800"/>
+        <w:rPr>
+          <w:b/>
+          <w:bCs/>
+        </w:rPr>
+      </w:pPr>
+      <w:r>
+        <w:rPr>
+          <w:rFonts w:ascii="Segoe UI Emoji" w:hAnsi="Segoe UI Emoji" w:cs="Segoe UI Emoji"/>
+          <w:b/>
+          <w:bCs/>
+        </w:rPr>
+        <w:t>🎯</w:t>
+      </w:r>
+      <w:r>
+        <w:rPr>
+          <w:b/>
+          <w:bCs/>
+        </w:rPr>
+        <w:t xml:space="preserve"> </w:t>
+      </w:r>
+      <w:proofErr w:type="spellStart"/>
+      <w:r>
+        <w:rPr>
+          <w:b/>
+          <w:bCs/>
+        </w:rPr>
+        <w:t>Dùng</w:t>
+      </w:r>
+      <w:proofErr w:type="spellEnd"/>
+      <w:r>
+        <w:rPr>
+          <w:b/>
+          <w:bCs/>
+        </w:rPr>
+        <w:t xml:space="preserve"> </w:t>
+      </w:r>
+      <w:proofErr w:type="spellStart"/>
+      <w:r>
+        <w:rPr>
+          <w:b/>
+          <w:bCs/>
+        </w:rPr>
+        <w:t>sao</w:t>
+      </w:r>
+      <w:proofErr w:type="spellEnd"/>
+      <w:r>
+        <w:rPr>
+          <w:b/>
+          <w:bCs/>
+        </w:rPr>
+        <w:t xml:space="preserve"> </w:t>
+      </w:r>
+      <w:proofErr w:type="spellStart"/>
+      <w:r>
+        <w:rPr>
+          <w:b/>
+          <w:bCs/>
+        </w:rPr>
+        <w:t>cho</w:t>
+      </w:r>
+      <w:proofErr w:type="spellEnd"/>
+      <w:r>
+        <w:rPr>
+          <w:b/>
+          <w:bCs/>
+        </w:rPr>
+        <w:t xml:space="preserve"> </w:t>
+      </w:r>
+      <w:proofErr w:type="spellStart"/>
+      <w:r>
+        <w:rPr>
+          <w:b/>
+          <w:bCs/>
+        </w:rPr>
+        <w:t>đúng</w:t>
+      </w:r>
+      <w:proofErr w:type="spellEnd"/>
+      <w:r>
+        <w:rPr>
+          <w:b/>
+          <w:bCs/>
+        </w:rPr>
+        <w:t xml:space="preserve"> DA (CV-friendly)</w:t>
+      </w:r>
+    </w:p>
+    <w:p>
+      <w:pPr>
+        <w:pStyle w:val="ListParagraph"/>
+        <w:ind w:left="1800"/>
+        <w:rPr>
+          <w:b/>
+          <w:bCs/>
+        </w:rPr>
+      </w:pPr>
+      <w:r>
+        <w:rPr>
+          <w:b/>
+          <w:bCs/>
+        </w:rPr>
+        <w:t xml:space="preserve">Pipeline </w:t>
+      </w:r>
+      <w:proofErr w:type="spellStart"/>
+      <w:r>
+        <w:rPr>
+          <w:b/>
+          <w:bCs/>
+        </w:rPr>
+        <w:t>đúng</w:t>
+      </w:r>
+      <w:proofErr w:type="spellEnd"/>
+      <w:r>
+        <w:rPr>
+          <w:b/>
+          <w:bCs/>
+        </w:rPr>
+        <w:t>:</w:t>
+      </w:r>
+    </w:p>
+    <w:p>
+      <w:pPr>
+        <w:pStyle w:val="ListParagraph"/>
+        <w:numPr>
+          <w:ilvl w:val="0"/>
+          <w:numId w:val="6"/>
+        </w:numPr>
+      </w:pPr>
+      <w:proofErr w:type="spellStart"/>
+      <w:r>
+        <w:t>Lấy</w:t>
+      </w:r>
+      <w:proofErr w:type="spellEnd"/>
+      <w:r>
+        <w:t xml:space="preserve"> </w:t>
+      </w:r>
+      <w:r>
+        <w:rPr>
+          <w:b/>
+          <w:bCs/>
+        </w:rPr>
+        <w:t xml:space="preserve">Top Songs </w:t>
+      </w:r>
+      <w:proofErr w:type="spellStart"/>
+      <w:r>
+        <w:rPr>
+          <w:b/>
+          <w:bCs/>
+        </w:rPr>
+        <w:t>từ</w:t>
+      </w:r>
+      <w:proofErr w:type="spellEnd"/>
+      <w:r>
+        <w:rPr>
+          <w:b/>
+          <w:bCs/>
+        </w:rPr>
+        <w:t xml:space="preserve"> Spotify Charts</w:t>
+      </w:r>
+    </w:p>
+    <w:p>
+      <w:pPr>
+        <w:pStyle w:val="ListParagraph"/>
+        <w:numPr>
+          <w:ilvl w:val="0"/>
+          <w:numId w:val="6"/>
+        </w:numPr>
+      </w:pPr>
+      <w:proofErr w:type="spellStart"/>
+      <w:r>
+        <w:t>Dùng</w:t>
+      </w:r>
+      <w:proofErr w:type="spellEnd"/>
+      <w:r>
+        <w:t xml:space="preserve"> </w:t>
+      </w:r>
+      <w:proofErr w:type="spellStart"/>
+      <w:r>
+        <w:rPr>
+          <w:b/>
+          <w:bCs/>
+        </w:rPr>
+        <w:t>track_id</w:t>
+      </w:r>
+      <w:proofErr w:type="spellEnd"/>
+      <w:r>
+        <w:t xml:space="preserve"> (</w:t>
+      </w:r>
+      <w:proofErr w:type="spellStart"/>
+      <w:r>
+        <w:t>hoặc</w:t>
+      </w:r>
+      <w:proofErr w:type="spellEnd"/>
+      <w:r>
+        <w:t xml:space="preserve"> track + artist) </w:t>
+      </w:r>
+      <w:proofErr w:type="spellStart"/>
+      <w:r>
+        <w:t>gọi</w:t>
+      </w:r>
+      <w:proofErr w:type="spellEnd"/>
+      <w:r>
+        <w:t xml:space="preserve"> </w:t>
+      </w:r>
+      <w:r>
+        <w:rPr>
+          <w:b/>
+          <w:bCs/>
+        </w:rPr>
+        <w:t>Spotify API</w:t>
+      </w:r>
+    </w:p>
+    <w:p>
+      <w:pPr>
+        <w:pStyle w:val="ListParagraph"/>
+        <w:numPr>
+          <w:ilvl w:val="0"/>
+          <w:numId w:val="6"/>
+        </w:numPr>
+      </w:pPr>
+      <w:proofErr w:type="spellStart"/>
+      <w:r>
+        <w:t>Bổ</w:t>
+      </w:r>
+      <w:proofErr w:type="spellEnd"/>
+      <w:r>
+        <w:t xml:space="preserve"> sung:</w:t>
+      </w:r>
+    </w:p>
+    <w:p>
+      <w:pPr>
+        <w:pStyle w:val="ListParagraph"/>
+        <w:numPr>
+          <w:ilvl w:val="1"/>
+          <w:numId w:val="6"/>
+        </w:numPr>
+      </w:pPr>
+      <w:r>
+        <w:t>audio features</w:t>
+      </w:r>
+    </w:p>
+    <w:p>
+      <w:pPr>
+        <w:pStyle w:val="ListParagraph"/>
+        <w:numPr>
+          <w:ilvl w:val="1"/>
+          <w:numId w:val="6"/>
+        </w:numPr>
+      </w:pPr>
+      <w:r>
+        <w:t>popularity</w:t>
+      </w:r>
+    </w:p>
+    <w:p>
+      <w:pPr>
+        <w:pStyle w:val="ListParagraph"/>
+        <w:numPr>
+          <w:ilvl w:val="1"/>
+          <w:numId w:val="6"/>
+        </w:numPr>
+      </w:pPr>
+      <w:r>
+        <w:t>genre</w:t>
+      </w:r>
+    </w:p>
+    <w:p>
+      <w:pPr>
+        <w:pStyle w:val="ListParagraph"/>
+        <w:numPr>
+          <w:ilvl w:val="0"/>
+          <w:numId w:val="6"/>
+        </w:numPr>
+      </w:pPr>
+      <w:r>
+        <w:t>Merge → EDA</w:t>
+      </w:r>
+    </w:p>
+    <w:p>
+      <w:pPr>
+        <w:pStyle w:val="ListParagraph"/>
+        <w:ind w:left="1800"/>
+      </w:pPr>
+      <w:r>
+        <w:rPr>
+          <w:rFonts w:ascii="Segoe UI Emoji" w:hAnsi="Segoe UI Emoji" w:cs="Segoe UI Emoji"/>
+        </w:rPr>
+        <w:t>📌</w:t>
+      </w:r>
+      <w:r>
+        <w:t xml:space="preserve"> </w:t>
+      </w:r>
+      <w:proofErr w:type="spellStart"/>
+      <w:r>
+        <w:t>Đây</w:t>
+      </w:r>
+      <w:proofErr w:type="spellEnd"/>
+      <w:r>
+        <w:t xml:space="preserve"> </w:t>
+      </w:r>
+      <w:proofErr w:type="spellStart"/>
+      <w:r>
+        <w:t>gọi</w:t>
+      </w:r>
+      <w:proofErr w:type="spellEnd"/>
+      <w:r>
+        <w:t xml:space="preserve"> </w:t>
+      </w:r>
+      <w:proofErr w:type="spellStart"/>
+      <w:r>
+        <w:t>là</w:t>
+      </w:r>
+      <w:proofErr w:type="spellEnd"/>
+      <w:r>
+        <w:t xml:space="preserve"> </w:t>
+      </w:r>
+      <w:r>
+        <w:rPr>
+          <w:b/>
+          <w:bCs/>
+        </w:rPr>
+        <w:t>data enrichment</w:t>
+      </w:r>
+      <w:r>
+        <w:t xml:space="preserve">, </w:t>
+      </w:r>
+      <w:proofErr w:type="spellStart"/>
+      <w:r>
+        <w:t>không</w:t>
+      </w:r>
+      <w:proofErr w:type="spellEnd"/>
+      <w:r>
+        <w:t xml:space="preserve"> </w:t>
+      </w:r>
+      <w:proofErr w:type="spellStart"/>
+      <w:r>
+        <w:t>phải</w:t>
+      </w:r>
+      <w:proofErr w:type="spellEnd"/>
+      <w:r>
+        <w:t xml:space="preserve"> </w:t>
+      </w:r>
+      <w:proofErr w:type="spellStart"/>
+      <w:r>
+        <w:t>cào</w:t>
+      </w:r>
+      <w:proofErr w:type="spellEnd"/>
+      <w:r>
+        <w:t xml:space="preserve"> web.</w:t>
+      </w:r>
+    </w:p>
+    <w:p>
+      <w:pPr>
+        <w:pStyle w:val="ListParagraph"/>
+        <w:ind w:left="1800"/>
+      </w:pPr>
+    </w:p>
+    <w:p>
+      <w:pPr>
+        <w:pStyle w:val="ListParagraph"/>
+        <w:ind w:left="1800"/>
+      </w:pPr>
+    </w:p>
+    <w:p>
+      <w:pPr>
+        <w:pStyle w:val="ListParagraph"/>
+        <w:ind w:left="1800"/>
+      </w:pPr>
+      <w:r>
+        <w:lastRenderedPageBreak/>
+        <w:t xml:space="preserve">Data </w:t>
+      </w:r>
+      <w:proofErr w:type="spellStart"/>
+      <w:r>
+        <w:t>Understading</w:t>
+      </w:r>
+      <w:proofErr w:type="spellEnd"/>
+    </w:p>
+    <w:p>
+      <w:pPr>
+        <w:pStyle w:val="ListParagraph"/>
+        <w:ind w:left="1800" w:firstLine="0"/>
+      </w:pPr>
+      <w:r>
+        <w:t>“</w:t>
+      </w:r>
+      <w:proofErr w:type="spellStart"/>
+      <w:r>
+        <w:t>Dữ</w:t>
+      </w:r>
+      <w:proofErr w:type="spellEnd"/>
+      <w:r>
+        <w:t xml:space="preserve"> </w:t>
+      </w:r>
+      <w:proofErr w:type="spellStart"/>
+      <w:r>
+        <w:t>liệu</w:t>
+      </w:r>
+      <w:proofErr w:type="spellEnd"/>
+      <w:r>
+        <w:t xml:space="preserve"> </w:t>
+      </w:r>
+      <w:proofErr w:type="spellStart"/>
+      <w:r>
+        <w:t>được</w:t>
+      </w:r>
+      <w:proofErr w:type="spellEnd"/>
+      <w:r>
+        <w:t xml:space="preserve"> </w:t>
+      </w:r>
+      <w:proofErr w:type="spellStart"/>
+      <w:r>
+        <w:t>thu</w:t>
+      </w:r>
+      <w:proofErr w:type="spellEnd"/>
+      <w:r>
+        <w:t xml:space="preserve"> </w:t>
+      </w:r>
+      <w:proofErr w:type="spellStart"/>
+      <w:r>
+        <w:t>thập</w:t>
+      </w:r>
+      <w:proofErr w:type="spellEnd"/>
+      <w:r>
+        <w:t xml:space="preserve"> </w:t>
+      </w:r>
+      <w:proofErr w:type="spellStart"/>
+      <w:r>
+        <w:t>từ</w:t>
+      </w:r>
+      <w:proofErr w:type="spellEnd"/>
+      <w:r>
+        <w:t xml:space="preserve"> </w:t>
+      </w:r>
+      <w:proofErr w:type="spellStart"/>
+      <w:r>
+        <w:t>hai</w:t>
+      </w:r>
+      <w:proofErr w:type="spellEnd"/>
+      <w:r>
+        <w:t xml:space="preserve"> </w:t>
+      </w:r>
+      <w:proofErr w:type="spellStart"/>
+      <w:r>
+        <w:t>nguồn</w:t>
+      </w:r>
+      <w:proofErr w:type="spellEnd"/>
+      <w:r>
+        <w:t xml:space="preserve">: Spotify Charts </w:t>
+      </w:r>
+      <w:proofErr w:type="spellStart"/>
+      <w:r>
+        <w:t>cung</w:t>
+      </w:r>
+      <w:proofErr w:type="spellEnd"/>
+      <w:r>
+        <w:t xml:space="preserve"> </w:t>
+      </w:r>
+      <w:proofErr w:type="spellStart"/>
+      <w:r>
+        <w:t>cấp</w:t>
+      </w:r>
+      <w:proofErr w:type="spellEnd"/>
+      <w:r>
+        <w:t xml:space="preserve"> </w:t>
+      </w:r>
+      <w:proofErr w:type="spellStart"/>
+      <w:r>
+        <w:t>thông</w:t>
+      </w:r>
+      <w:proofErr w:type="spellEnd"/>
+      <w:r>
+        <w:t xml:space="preserve"> tin </w:t>
+      </w:r>
+      <w:proofErr w:type="spellStart"/>
+      <w:r>
+        <w:t>về</w:t>
+      </w:r>
+      <w:proofErr w:type="spellEnd"/>
+      <w:r>
+        <w:t xml:space="preserve"> </w:t>
+      </w:r>
+      <w:proofErr w:type="spellStart"/>
+      <w:r>
+        <w:t>mức</w:t>
+      </w:r>
+      <w:proofErr w:type="spellEnd"/>
+      <w:r>
+        <w:t xml:space="preserve"> </w:t>
+      </w:r>
+      <w:proofErr w:type="spellStart"/>
+      <w:r>
+        <w:t>độ</w:t>
+      </w:r>
+      <w:proofErr w:type="spellEnd"/>
+      <w:r>
+        <w:t xml:space="preserve"> </w:t>
+      </w:r>
+      <w:proofErr w:type="spellStart"/>
+      <w:r>
+        <w:t>phổ</w:t>
+      </w:r>
+      <w:proofErr w:type="spellEnd"/>
+      <w:r>
+        <w:t xml:space="preserve"> </w:t>
+      </w:r>
+      <w:proofErr w:type="spellStart"/>
+      <w:r>
+        <w:t>biến</w:t>
+      </w:r>
+      <w:proofErr w:type="spellEnd"/>
+      <w:r>
+        <w:t xml:space="preserve"> </w:t>
+      </w:r>
+      <w:proofErr w:type="spellStart"/>
+      <w:r>
+        <w:t>của</w:t>
+      </w:r>
+      <w:proofErr w:type="spellEnd"/>
+      <w:r>
+        <w:t xml:space="preserve"> </w:t>
+      </w:r>
+      <w:proofErr w:type="spellStart"/>
+      <w:r>
+        <w:t>các</w:t>
+      </w:r>
+      <w:proofErr w:type="spellEnd"/>
+      <w:r>
+        <w:t xml:space="preserve"> </w:t>
+      </w:r>
+      <w:proofErr w:type="spellStart"/>
+      <w:r>
+        <w:t>bài</w:t>
+      </w:r>
+      <w:proofErr w:type="spellEnd"/>
+      <w:r>
+        <w:t xml:space="preserve"> </w:t>
+      </w:r>
+      <w:proofErr w:type="spellStart"/>
+      <w:r>
+        <w:t>hát</w:t>
+      </w:r>
+      <w:proofErr w:type="spellEnd"/>
+      <w:r>
+        <w:t xml:space="preserve">, </w:t>
+      </w:r>
+      <w:proofErr w:type="spellStart"/>
+      <w:r>
+        <w:t>trong</w:t>
+      </w:r>
+      <w:proofErr w:type="spellEnd"/>
+      <w:r>
+        <w:t xml:space="preserve"> </w:t>
+      </w:r>
+      <w:proofErr w:type="spellStart"/>
+      <w:r>
+        <w:t>khi</w:t>
+      </w:r>
+      <w:proofErr w:type="spellEnd"/>
+      <w:r>
+        <w:t xml:space="preserve"> Spotify Web API </w:t>
+      </w:r>
+      <w:proofErr w:type="spellStart"/>
+      <w:r>
+        <w:t>được</w:t>
+      </w:r>
+      <w:proofErr w:type="spellEnd"/>
+      <w:r>
+        <w:t xml:space="preserve"> </w:t>
+      </w:r>
+      <w:proofErr w:type="spellStart"/>
+      <w:r>
+        <w:t>sử</w:t>
+      </w:r>
+      <w:proofErr w:type="spellEnd"/>
+      <w:r>
+        <w:t xml:space="preserve"> </w:t>
+      </w:r>
+      <w:proofErr w:type="spellStart"/>
+      <w:r>
+        <w:t>dụng</w:t>
+      </w:r>
+      <w:proofErr w:type="spellEnd"/>
+      <w:r>
+        <w:t xml:space="preserve"> </w:t>
+      </w:r>
+      <w:proofErr w:type="spellStart"/>
+      <w:r>
+        <w:t>để</w:t>
+      </w:r>
+      <w:proofErr w:type="spellEnd"/>
+      <w:r>
+        <w:t xml:space="preserve"> </w:t>
+      </w:r>
+      <w:proofErr w:type="spellStart"/>
+      <w:r>
+        <w:t>bổ</w:t>
+      </w:r>
+      <w:proofErr w:type="spellEnd"/>
+      <w:r>
+        <w:t xml:space="preserve"> sung </w:t>
+      </w:r>
+      <w:proofErr w:type="spellStart"/>
+      <w:r>
+        <w:t>các</w:t>
+      </w:r>
+      <w:proofErr w:type="spellEnd"/>
+      <w:r>
+        <w:t xml:space="preserve"> </w:t>
+      </w:r>
+      <w:proofErr w:type="spellStart"/>
+      <w:r>
+        <w:t>đặc</w:t>
+      </w:r>
+      <w:proofErr w:type="spellEnd"/>
+      <w:r>
+        <w:t xml:space="preserve"> </w:t>
+      </w:r>
+      <w:proofErr w:type="spellStart"/>
+      <w:r>
+        <w:t>trưng</w:t>
+      </w:r>
+      <w:proofErr w:type="spellEnd"/>
+      <w:r>
+        <w:t xml:space="preserve"> </w:t>
+      </w:r>
+      <w:proofErr w:type="spellStart"/>
+      <w:r>
+        <w:t>âm</w:t>
+      </w:r>
+      <w:proofErr w:type="spellEnd"/>
+      <w:r>
+        <w:t xml:space="preserve"> </w:t>
+      </w:r>
+      <w:proofErr w:type="spellStart"/>
+      <w:r>
+        <w:t>nhạc</w:t>
+      </w:r>
+      <w:proofErr w:type="spellEnd"/>
+      <w:r>
+        <w:t xml:space="preserve"> (audio features).”</w:t>
+      </w:r>
+    </w:p>
+    <w:p>
+      <w:pPr>
+        <w:pStyle w:val="ListParagraph"/>
+        <w:ind w:left="1800" w:firstLine="0"/>
+      </w:pPr>
+    </w:p>
+    <w:p>
+      <w:pPr>
+        <w:pStyle w:val="ListParagraph"/>
+        <w:ind w:left="1800" w:firstLine="0"/>
+      </w:pPr>
+      <w:r>
+        <w:t>Data cleaning</w:t>
+      </w:r>
+    </w:p>
+    <w:p>
+      <w:pPr>
+        <w:pStyle w:val="ListParagraph"/>
+        <w:ind w:left="1800" w:firstLine="0"/>
       </w:pPr>
     </w:p>
     <w:p>
@@ -2604,9 +4956,126 @@
     </w:lvl>
   </w:abstractNum>
   <w:abstractNum w:abstractNumId="1" w15:restartNumberingAfterBreak="0">
+    <w:nsid w:val="3D4D00C1"/>
+    <w:multiLevelType w:val="multilevel"/>
+    <w:tmpl w:val="12E8983A"/>
+    <w:lvl w:ilvl="0">
+      <w:start w:val="1"/>
+      <w:numFmt w:val="decimal"/>
+      <w:lvlText w:val="%1."/>
+      <w:lvlJc w:val="left"/>
+      <w:pPr>
+        <w:tabs>
+          <w:tab w:val="num" w:pos="720"/>
+        </w:tabs>
+        <w:ind w:left="720" w:hanging="360"/>
+      </w:pPr>
+    </w:lvl>
+    <w:lvl w:ilvl="1">
+      <w:start w:val="1"/>
+      <w:numFmt w:val="bullet"/>
+      <w:lvlText w:val="o"/>
+      <w:lvlJc w:val="left"/>
+      <w:pPr>
+        <w:tabs>
+          <w:tab w:val="num" w:pos="1440"/>
+        </w:tabs>
+        <w:ind w:left="1440" w:hanging="360"/>
+      </w:pPr>
+      <w:rPr>
+        <w:rFonts w:ascii="Courier New" w:hAnsi="Courier New" w:hint="default"/>
+        <w:sz w:val="20"/>
+      </w:rPr>
+    </w:lvl>
+    <w:lvl w:ilvl="2" w:tentative="1">
+      <w:start w:val="1"/>
+      <w:numFmt w:val="decimal"/>
+      <w:lvlText w:val="%3."/>
+      <w:lvlJc w:val="left"/>
+      <w:pPr>
+        <w:tabs>
+          <w:tab w:val="num" w:pos="2160"/>
+        </w:tabs>
+        <w:ind w:left="2160" w:hanging="360"/>
+      </w:pPr>
+    </w:lvl>
+    <w:lvl w:ilvl="3" w:tentative="1">
+      <w:start w:val="1"/>
+      <w:numFmt w:val="decimal"/>
+      <w:lvlText w:val="%4."/>
+      <w:lvlJc w:val="left"/>
+      <w:pPr>
+        <w:tabs>
+          <w:tab w:val="num" w:pos="2880"/>
+        </w:tabs>
+        <w:ind w:left="2880" w:hanging="360"/>
+      </w:pPr>
+    </w:lvl>
+    <w:lvl w:ilvl="4" w:tentative="1">
+      <w:start w:val="1"/>
+      <w:numFmt w:val="decimal"/>
+      <w:lvlText w:val="%5."/>
+      <w:lvlJc w:val="left"/>
+      <w:pPr>
+        <w:tabs>
+          <w:tab w:val="num" w:pos="3600"/>
+        </w:tabs>
+        <w:ind w:left="3600" w:hanging="360"/>
+      </w:pPr>
+    </w:lvl>
+    <w:lvl w:ilvl="5" w:tentative="1">
+      <w:start w:val="1"/>
+      <w:numFmt w:val="decimal"/>
+      <w:lvlText w:val="%6."/>
+      <w:lvlJc w:val="left"/>
+      <w:pPr>
+        <w:tabs>
+          <w:tab w:val="num" w:pos="4320"/>
+        </w:tabs>
+        <w:ind w:left="4320" w:hanging="360"/>
+      </w:pPr>
+    </w:lvl>
+    <w:lvl w:ilvl="6" w:tentative="1">
+      <w:start w:val="1"/>
+      <w:numFmt w:val="decimal"/>
+      <w:lvlText w:val="%7."/>
+      <w:lvlJc w:val="left"/>
+      <w:pPr>
+        <w:tabs>
+          <w:tab w:val="num" w:pos="5040"/>
+        </w:tabs>
+        <w:ind w:left="5040" w:hanging="360"/>
+      </w:pPr>
+    </w:lvl>
+    <w:lvl w:ilvl="7" w:tentative="1">
+      <w:start w:val="1"/>
+      <w:numFmt w:val="decimal"/>
+      <w:lvlText w:val="%8."/>
+      <w:lvlJc w:val="left"/>
+      <w:pPr>
+        <w:tabs>
+          <w:tab w:val="num" w:pos="5760"/>
+        </w:tabs>
+        <w:ind w:left="5760" w:hanging="360"/>
+      </w:pPr>
+    </w:lvl>
+    <w:lvl w:ilvl="8" w:tentative="1">
+      <w:start w:val="1"/>
+      <w:numFmt w:val="decimal"/>
+      <w:lvlText w:val="%9."/>
+      <w:lvlJc w:val="left"/>
+      <w:pPr>
+        <w:tabs>
+          <w:tab w:val="num" w:pos="6480"/>
+        </w:tabs>
+        <w:ind w:left="6480" w:hanging="360"/>
+      </w:pPr>
+    </w:lvl>
+  </w:abstractNum>
+  <w:abstractNum w:abstractNumId="2" w15:restartNumberingAfterBreak="0">
     <w:nsid w:val="4184147D"/>
     <w:multiLevelType w:val="multilevel"/>
-    <w:tmpl w:val="56405794"/>
+    <w:tmpl w:val="C444ECCC"/>
     <w:lvl w:ilvl="0">
       <w:start w:val="1"/>
       <w:numFmt w:val="bullet"/>
@@ -2617,6 +5086,151 @@
           <w:tab w:val="num" w:pos="1800"/>
         </w:tabs>
         <w:ind w:left="1800" w:hanging="360"/>
+      </w:pPr>
+      <w:rPr>
+        <w:rFonts w:ascii="Symbol" w:hAnsi="Symbol" w:hint="default"/>
+        <w:sz w:val="20"/>
+      </w:rPr>
+    </w:lvl>
+    <w:lvl w:ilvl="1">
+      <w:start w:val="1"/>
+      <w:numFmt w:val="decimal"/>
+      <w:lvlText w:val="%2."/>
+      <w:lvlJc w:val="left"/>
+      <w:pPr>
+        <w:ind w:left="2520" w:hanging="360"/>
+      </w:pPr>
+      <w:rPr>
+        <w:rFonts w:hint="default"/>
+      </w:rPr>
+    </w:lvl>
+    <w:lvl w:ilvl="2" w:tentative="1">
+      <w:start w:val="1"/>
+      <w:numFmt w:val="bullet"/>
+      <w:lvlText w:val=""/>
+      <w:lvlJc w:val="left"/>
+      <w:pPr>
+        <w:tabs>
+          <w:tab w:val="num" w:pos="3240"/>
+        </w:tabs>
+        <w:ind w:left="3240" w:hanging="360"/>
+      </w:pPr>
+      <w:rPr>
+        <w:rFonts w:ascii="Wingdings" w:hAnsi="Wingdings" w:hint="default"/>
+        <w:sz w:val="20"/>
+      </w:rPr>
+    </w:lvl>
+    <w:lvl w:ilvl="3" w:tentative="1">
+      <w:start w:val="1"/>
+      <w:numFmt w:val="bullet"/>
+      <w:lvlText w:val=""/>
+      <w:lvlJc w:val="left"/>
+      <w:pPr>
+        <w:tabs>
+          <w:tab w:val="num" w:pos="3960"/>
+        </w:tabs>
+        <w:ind w:left="3960" w:hanging="360"/>
+      </w:pPr>
+      <w:rPr>
+        <w:rFonts w:ascii="Wingdings" w:hAnsi="Wingdings" w:hint="default"/>
+        <w:sz w:val="20"/>
+      </w:rPr>
+    </w:lvl>
+    <w:lvl w:ilvl="4" w:tentative="1">
+      <w:start w:val="1"/>
+      <w:numFmt w:val="bullet"/>
+      <w:lvlText w:val=""/>
+      <w:lvlJc w:val="left"/>
+      <w:pPr>
+        <w:tabs>
+          <w:tab w:val="num" w:pos="4680"/>
+        </w:tabs>
+        <w:ind w:left="4680" w:hanging="360"/>
+      </w:pPr>
+      <w:rPr>
+        <w:rFonts w:ascii="Wingdings" w:hAnsi="Wingdings" w:hint="default"/>
+        <w:sz w:val="20"/>
+      </w:rPr>
+    </w:lvl>
+    <w:lvl w:ilvl="5" w:tentative="1">
+      <w:start w:val="1"/>
+      <w:numFmt w:val="bullet"/>
+      <w:lvlText w:val=""/>
+      <w:lvlJc w:val="left"/>
+      <w:pPr>
+        <w:tabs>
+          <w:tab w:val="num" w:pos="5400"/>
+        </w:tabs>
+        <w:ind w:left="5400" w:hanging="360"/>
+      </w:pPr>
+      <w:rPr>
+        <w:rFonts w:ascii="Wingdings" w:hAnsi="Wingdings" w:hint="default"/>
+        <w:sz w:val="20"/>
+      </w:rPr>
+    </w:lvl>
+    <w:lvl w:ilvl="6" w:tentative="1">
+      <w:start w:val="1"/>
+      <w:numFmt w:val="bullet"/>
+      <w:lvlText w:val=""/>
+      <w:lvlJc w:val="left"/>
+      <w:pPr>
+        <w:tabs>
+          <w:tab w:val="num" w:pos="6120"/>
+        </w:tabs>
+        <w:ind w:left="6120" w:hanging="360"/>
+      </w:pPr>
+      <w:rPr>
+        <w:rFonts w:ascii="Wingdings" w:hAnsi="Wingdings" w:hint="default"/>
+        <w:sz w:val="20"/>
+      </w:rPr>
+    </w:lvl>
+    <w:lvl w:ilvl="7" w:tentative="1">
+      <w:start w:val="1"/>
+      <w:numFmt w:val="bullet"/>
+      <w:lvlText w:val=""/>
+      <w:lvlJc w:val="left"/>
+      <w:pPr>
+        <w:tabs>
+          <w:tab w:val="num" w:pos="6840"/>
+        </w:tabs>
+        <w:ind w:left="6840" w:hanging="360"/>
+      </w:pPr>
+      <w:rPr>
+        <w:rFonts w:ascii="Wingdings" w:hAnsi="Wingdings" w:hint="default"/>
+        <w:sz w:val="20"/>
+      </w:rPr>
+    </w:lvl>
+    <w:lvl w:ilvl="8" w:tentative="1">
+      <w:start w:val="1"/>
+      <w:numFmt w:val="bullet"/>
+      <w:lvlText w:val=""/>
+      <w:lvlJc w:val="left"/>
+      <w:pPr>
+        <w:tabs>
+          <w:tab w:val="num" w:pos="7560"/>
+        </w:tabs>
+        <w:ind w:left="7560" w:hanging="360"/>
+      </w:pPr>
+      <w:rPr>
+        <w:rFonts w:ascii="Wingdings" w:hAnsi="Wingdings" w:hint="default"/>
+        <w:sz w:val="20"/>
+      </w:rPr>
+    </w:lvl>
+  </w:abstractNum>
+  <w:abstractNum w:abstractNumId="3" w15:restartNumberingAfterBreak="0">
+    <w:nsid w:val="46684EF3"/>
+    <w:multiLevelType w:val="multilevel"/>
+    <w:tmpl w:val="E7FAE9DA"/>
+    <w:lvl w:ilvl="0">
+      <w:start w:val="1"/>
+      <w:numFmt w:val="bullet"/>
+      <w:lvlText w:val=""/>
+      <w:lvlJc w:val="left"/>
+      <w:pPr>
+        <w:tabs>
+          <w:tab w:val="num" w:pos="720"/>
+        </w:tabs>
+        <w:ind w:left="720" w:hanging="360"/>
       </w:pPr>
       <w:rPr>
         <w:rFonts w:ascii="Symbol" w:hAnsi="Symbol" w:hint="default"/>
@@ -2630,9 +5244,9 @@
       <w:lvlJc w:val="left"/>
       <w:pPr>
         <w:tabs>
-          <w:tab w:val="num" w:pos="2520"/>
+          <w:tab w:val="num" w:pos="1440"/>
         </w:tabs>
-        <w:ind w:left="2520" w:hanging="360"/>
+        <w:ind w:left="1440" w:hanging="360"/>
       </w:pPr>
       <w:rPr>
         <w:rFonts w:ascii="Courier New" w:hAnsi="Courier New" w:hint="default"/>
@@ -2646,9 +5260,9 @@
       <w:lvlJc w:val="left"/>
       <w:pPr>
         <w:tabs>
-          <w:tab w:val="num" w:pos="3240"/>
+          <w:tab w:val="num" w:pos="2160"/>
         </w:tabs>
-        <w:ind w:left="3240" w:hanging="360"/>
+        <w:ind w:left="2160" w:hanging="360"/>
       </w:pPr>
       <w:rPr>
         <w:rFonts w:ascii="Wingdings" w:hAnsi="Wingdings" w:hint="default"/>
@@ -2662,9 +5276,9 @@
       <w:lvlJc w:val="left"/>
       <w:pPr>
         <w:tabs>
-          <w:tab w:val="num" w:pos="3960"/>
+          <w:tab w:val="num" w:pos="2880"/>
         </w:tabs>
-        <w:ind w:left="3960" w:hanging="360"/>
+        <w:ind w:left="2880" w:hanging="360"/>
       </w:pPr>
       <w:rPr>
         <w:rFonts w:ascii="Wingdings" w:hAnsi="Wingdings" w:hint="default"/>
@@ -2678,9 +5292,9 @@
       <w:lvlJc w:val="left"/>
       <w:pPr>
         <w:tabs>
-          <w:tab w:val="num" w:pos="4680"/>
+          <w:tab w:val="num" w:pos="3600"/>
         </w:tabs>
-        <w:ind w:left="4680" w:hanging="360"/>
+        <w:ind w:left="3600" w:hanging="360"/>
       </w:pPr>
       <w:rPr>
         <w:rFonts w:ascii="Wingdings" w:hAnsi="Wingdings" w:hint="default"/>
@@ -2694,9 +5308,9 @@
       <w:lvlJc w:val="left"/>
       <w:pPr>
         <w:tabs>
-          <w:tab w:val="num" w:pos="5400"/>
+          <w:tab w:val="num" w:pos="4320"/>
         </w:tabs>
-        <w:ind w:left="5400" w:hanging="360"/>
+        <w:ind w:left="4320" w:hanging="360"/>
       </w:pPr>
       <w:rPr>
         <w:rFonts w:ascii="Wingdings" w:hAnsi="Wingdings" w:hint="default"/>
@@ -2710,9 +5324,9 @@
       <w:lvlJc w:val="left"/>
       <w:pPr>
         <w:tabs>
-          <w:tab w:val="num" w:pos="6120"/>
+          <w:tab w:val="num" w:pos="5040"/>
         </w:tabs>
-        <w:ind w:left="6120" w:hanging="360"/>
+        <w:ind w:left="5040" w:hanging="360"/>
       </w:pPr>
       <w:rPr>
         <w:rFonts w:ascii="Wingdings" w:hAnsi="Wingdings" w:hint="default"/>
@@ -2726,9 +5340,9 @@
       <w:lvlJc w:val="left"/>
       <w:pPr>
         <w:tabs>
-          <w:tab w:val="num" w:pos="6840"/>
+          <w:tab w:val="num" w:pos="5760"/>
         </w:tabs>
-        <w:ind w:left="6840" w:hanging="360"/>
+        <w:ind w:left="5760" w:hanging="360"/>
       </w:pPr>
       <w:rPr>
         <w:rFonts w:ascii="Wingdings" w:hAnsi="Wingdings" w:hint="default"/>
@@ -2742,9 +5356,9 @@
       <w:lvlJc w:val="left"/>
       <w:pPr>
         <w:tabs>
-          <w:tab w:val="num" w:pos="7560"/>
+          <w:tab w:val="num" w:pos="6480"/>
         </w:tabs>
-        <w:ind w:left="7560" w:hanging="360"/>
+        <w:ind w:left="6480" w:hanging="360"/>
       </w:pPr>
       <w:rPr>
         <w:rFonts w:ascii="Wingdings" w:hAnsi="Wingdings" w:hint="default"/>
@@ -2752,7 +5366,7 @@
       </w:rPr>
     </w:lvl>
   </w:abstractNum>
-  <w:abstractNum w:abstractNumId="2" w15:restartNumberingAfterBreak="0">
+  <w:abstractNum w:abstractNumId="4" w15:restartNumberingAfterBreak="0">
     <w:nsid w:val="64F133CE"/>
     <w:multiLevelType w:val="multilevel"/>
     <w:tmpl w:val="22E4D910"/>
@@ -2901,7 +5515,7 @@
       </w:rPr>
     </w:lvl>
   </w:abstractNum>
-  <w:abstractNum w:abstractNumId="3" w15:restartNumberingAfterBreak="0">
+  <w:abstractNum w:abstractNumId="5" w15:restartNumberingAfterBreak="0">
     <w:nsid w:val="7D516A6A"/>
     <w:multiLevelType w:val="hybridMultilevel"/>
     <w:tmpl w:val="C28052AA"/>
@@ -2994,16 +5608,22 @@
     </w:lvl>
   </w:abstractNum>
   <w:num w:numId="1" w16cid:durableId="1703095748">
+    <w:abstractNumId w:val="4"/>
+  </w:num>
+  <w:num w:numId="2" w16cid:durableId="426197581">
     <w:abstractNumId w:val="2"/>
   </w:num>
-  <w:num w:numId="2" w16cid:durableId="426197581">
-    <w:abstractNumId w:val="1"/>
-  </w:num>
   <w:num w:numId="3" w16cid:durableId="1239171357">
-    <w:abstractNumId w:val="3"/>
+    <w:abstractNumId w:val="5"/>
   </w:num>
   <w:num w:numId="4" w16cid:durableId="801460850">
     <w:abstractNumId w:val="0"/>
+  </w:num>
+  <w:num w:numId="5" w16cid:durableId="1809514773">
+    <w:abstractNumId w:val="3"/>
+  </w:num>
+  <w:num w:numId="6" w16cid:durableId="652873807">
+    <w:abstractNumId w:val="1"/>
   </w:num>
 </w:numbering>
 </file>

</xml_diff>